<commit_message>
Changed Instructions and Documentation
</commit_message>
<xml_diff>
--- a/doc/Anleitung.docx
+++ b/doc/Anleitung.docx
@@ -15,6 +15,21 @@
       <w:r>
         <w:t>anleitung</w:t>
       </w:r>
+    </w:p>
+    <w:p>
+      <w:r>
+        <w:t xml:space="preserve">In diesem Dokument wird erklärt wie die </w:t>
+      </w:r>
+      <w:proofErr w:type="spellStart"/>
+      <w:r>
+        <w:t>DigitalÖV</w:t>
+      </w:r>
+      <w:proofErr w:type="spellEnd"/>
+      <w:r>
+        <w:t xml:space="preserve"> Applikation einzurichten ist.</w:t>
+      </w:r>
+      <w:bookmarkStart w:id="0" w:name="_GoBack"/>
+      <w:bookmarkEnd w:id="0"/>
     </w:p>
     <w:p>
       <w:r>
@@ -544,7 +559,6 @@
     <w:p/>
     <w:p>
       <w:r>
-        <w:lastRenderedPageBreak/>
         <w:t xml:space="preserve">Im </w:t>
       </w:r>
       <w:r>
@@ -816,8 +830,6 @@
           </wp:inline>
         </w:drawing>
       </w:r>
-      <w:bookmarkStart w:id="0" w:name="_GoBack"/>
-      <w:bookmarkEnd w:id="0"/>
     </w:p>
     <w:sectPr>
       <w:pgSz w:w="12240" w:h="15840"/>

</xml_diff>